<commit_message>
Scrum plan and disadvantages
</commit_message>
<xml_diff>
--- a/Scrum/Scrum Plan.docx
+++ b/Scrum/Scrum Plan.docx
@@ -5,26 +5,54 @@
     <w:p>
       <w:pPr>
         <w:pStyle w:val="NoSpacing"/>
+        <w:jc w:val="center"/>
         <w:rPr>
           <w:b/>
+          <w:sz w:val="36"/>
+          <w:szCs w:val="36"/>
+        </w:rPr>
+      </w:pPr>
+      <w:r>
+        <w:rPr>
+          <w:b/>
+          <w:sz w:val="36"/>
+          <w:szCs w:val="36"/>
+        </w:rPr>
+        <w:t>Scrum Plan</w:t>
+      </w:r>
+      <w:r>
+        <w:rPr>
+          <w:b/>
+          <w:sz w:val="36"/>
+          <w:szCs w:val="36"/>
+        </w:rPr>
+        <w:t xml:space="preserve"> </w:t>
+      </w:r>
+      <w:r>
+        <w:rPr>
+          <w:b/>
+          <w:sz w:val="36"/>
+          <w:szCs w:val="36"/>
+        </w:rPr>
+        <w:t>22/03 – 29/03</w:t>
+      </w:r>
+    </w:p>
+    <w:p>
+      <w:pPr>
+        <w:pStyle w:val="NoSpacing"/>
+        <w:jc w:val="center"/>
+        <w:rPr>
+          <w:i/>
           <w:sz w:val="28"/>
           <w:szCs w:val="28"/>
         </w:rPr>
       </w:pPr>
       <w:r>
         <w:rPr>
-          <w:b/>
+          <w:i/>
           <w:sz w:val="28"/>
           <w:szCs w:val="28"/>
         </w:rPr>
-        <w:t>Scrum Plan</w:t>
-      </w:r>
-    </w:p>
-    <w:p>
-      <w:pPr>
-        <w:pStyle w:val="NoSpacing"/>
-      </w:pPr>
-      <w:r>
         <w:t>Anxiety questionnaire form</w:t>
       </w:r>
     </w:p>
@@ -38,7 +66,478 @@
         <w:pStyle w:val="NoSpacing"/>
       </w:pPr>
       <w:r>
-        <w:t>Tasks:</w:t>
+        <w:t>In this iteration the following backlog items are covered</w:t>
+      </w:r>
+      <w:r>
+        <w:t xml:space="preserve">: </w:t>
+      </w:r>
+    </w:p>
+    <w:p>
+      <w:pPr>
+        <w:pStyle w:val="NoSpacing"/>
+      </w:pPr>
+      <w:r>
+        <w:t xml:space="preserve">- </w:t>
+      </w:r>
+      <w:r>
+        <w:t>As a therapist I want to gain information about the patient via an adaptable questionnaire</w:t>
+      </w:r>
+    </w:p>
+    <w:p>
+      <w:pPr>
+        <w:pStyle w:val="NoSpacing"/>
+      </w:pPr>
+      <w:r>
+        <w:t>And a part of:</w:t>
+      </w:r>
+    </w:p>
+    <w:p>
+      <w:pPr>
+        <w:pStyle w:val="NoSpacing"/>
+      </w:pPr>
+      <w:r>
+        <w:rPr>
+          <w:szCs w:val="20"/>
+        </w:rPr>
+        <w:t>-</w:t>
+      </w:r>
+      <w:r>
+        <w:rPr>
+          <w:szCs w:val="20"/>
+        </w:rPr>
+        <w:t xml:space="preserve"> </w:t>
+      </w:r>
+      <w:r>
+        <w:rPr>
+          <w:szCs w:val="20"/>
+        </w:rPr>
+        <w:t xml:space="preserve"> As a therapist I want to monitor the patient's progress</w:t>
+      </w:r>
+    </w:p>
+    <w:p>
+      <w:pPr>
+        <w:pStyle w:val="NoSpacing"/>
+      </w:pPr>
+    </w:p>
+    <w:p>
+      <w:pPr>
+        <w:pStyle w:val="NoSpacing"/>
+      </w:pPr>
+      <w:r>
+        <w:t>We have created the following tasks to complete these backlog items</w:t>
+      </w:r>
+    </w:p>
+    <w:p>
+      <w:pPr>
+        <w:pStyle w:val="NoSpacing"/>
+      </w:pPr>
+    </w:p>
+    <w:p>
+      <w:pPr>
+        <w:pStyle w:val="NoSpacing"/>
+      </w:pPr>
+      <w:r>
+        <w:rPr>
+          <w:sz w:val="28"/>
+          <w:szCs w:val="28"/>
+        </w:rPr>
+        <w:t>Tasks</w:t>
+      </w:r>
+      <w:r>
+        <w:t>:</w:t>
+      </w:r>
+    </w:p>
+    <w:p>
+      <w:pPr>
+        <w:pStyle w:val="NoSpacing"/>
+      </w:pPr>
+      <w:r>
+        <w:t xml:space="preserve">1. </w:t>
+      </w:r>
+      <w:r>
+        <w:t>Layout XML</w:t>
+      </w:r>
+    </w:p>
+    <w:p>
+      <w:pPr>
+        <w:pStyle w:val="NoSpacing"/>
+      </w:pPr>
+      <w:r>
+        <w:t>Estimated time: 4</w:t>
+      </w:r>
+      <w:r>
+        <w:t xml:space="preserve"> hours</w:t>
+      </w:r>
+    </w:p>
+    <w:p>
+      <w:pPr>
+        <w:pStyle w:val="NoSpacing"/>
+      </w:pPr>
+      <w:r>
+        <w:t xml:space="preserve">Assigned to: </w:t>
+      </w:r>
+      <w:r>
+        <w:t>Elg</w:t>
+      </w:r>
+      <w:r>
+        <w:t>ar</w:t>
+      </w:r>
+    </w:p>
+    <w:p>
+      <w:pPr>
+        <w:pStyle w:val="NoSpacing"/>
+      </w:pPr>
+    </w:p>
+    <w:p>
+      <w:pPr>
+        <w:pStyle w:val="NoSpacing"/>
+      </w:pPr>
+      <w:r>
+        <w:t xml:space="preserve">2. </w:t>
+      </w:r>
+      <w:r>
+        <w:t>Patient: Layout GUI</w:t>
+      </w:r>
+    </w:p>
+    <w:p>
+      <w:pPr>
+        <w:pStyle w:val="NoSpacing"/>
+      </w:pPr>
+      <w:r>
+        <w:t>Estimated time:</w:t>
+      </w:r>
+      <w:r>
+        <w:t xml:space="preserve"> 3 hours</w:t>
+      </w:r>
+    </w:p>
+    <w:p>
+      <w:pPr>
+        <w:pStyle w:val="NoSpacing"/>
+      </w:pPr>
+      <w:r>
+        <w:t>Assigned to:</w:t>
+      </w:r>
+      <w:r>
+        <w:t xml:space="preserve"> </w:t>
+      </w:r>
+      <w:proofErr w:type="spellStart"/>
+      <w:r>
+        <w:t>Koos</w:t>
+      </w:r>
+      <w:proofErr w:type="spellEnd"/>
+    </w:p>
+    <w:p>
+      <w:pPr>
+        <w:pStyle w:val="NoSpacing"/>
+      </w:pPr>
+    </w:p>
+    <w:p>
+      <w:pPr>
+        <w:pStyle w:val="NoSpacing"/>
+      </w:pPr>
+      <w:r>
+        <w:t xml:space="preserve">3. </w:t>
+      </w:r>
+      <w:r>
+        <w:t>Patient: Loading XML files in GUI</w:t>
+      </w:r>
+    </w:p>
+    <w:p>
+      <w:pPr>
+        <w:pStyle w:val="NoSpacing"/>
+      </w:pPr>
+      <w:r>
+        <w:t>Estimated time:</w:t>
+      </w:r>
+      <w:r>
+        <w:t xml:space="preserve"> 6 hours</w:t>
+      </w:r>
+    </w:p>
+    <w:p>
+      <w:pPr>
+        <w:pStyle w:val="NoSpacing"/>
+      </w:pPr>
+      <w:r>
+        <w:t>Assigned to:</w:t>
+      </w:r>
+      <w:r>
+        <w:t xml:space="preserve"> </w:t>
+      </w:r>
+      <w:r>
+        <w:t>Hugo</w:t>
+      </w:r>
+    </w:p>
+    <w:p>
+      <w:pPr>
+        <w:pStyle w:val="NoSpacing"/>
+      </w:pPr>
+    </w:p>
+    <w:p>
+      <w:pPr>
+        <w:pStyle w:val="NoSpacing"/>
+      </w:pPr>
+      <w:r>
+        <w:t xml:space="preserve">4. </w:t>
+      </w:r>
+      <w:r>
+        <w:t>Patient: Saving results in XML</w:t>
+      </w:r>
+    </w:p>
+    <w:p>
+      <w:pPr>
+        <w:pStyle w:val="NoSpacing"/>
+      </w:pPr>
+      <w:r>
+        <w:t>Estimated time:</w:t>
+      </w:r>
+      <w:r>
+        <w:t xml:space="preserve"> 5 hours</w:t>
+      </w:r>
+    </w:p>
+    <w:p>
+      <w:pPr>
+        <w:pStyle w:val="NoSpacing"/>
+      </w:pPr>
+      <w:r>
+        <w:t>Assigned to:</w:t>
+      </w:r>
+      <w:r>
+        <w:t xml:space="preserve"> Johnny</w:t>
+      </w:r>
+    </w:p>
+    <w:p>
+      <w:pPr>
+        <w:pStyle w:val="NoSpacing"/>
+      </w:pPr>
+    </w:p>
+    <w:p>
+      <w:pPr>
+        <w:pStyle w:val="NoSpacing"/>
+      </w:pPr>
+      <w:r>
+        <w:t xml:space="preserve">5. </w:t>
+      </w:r>
+      <w:r>
+        <w:t>Therapist: Text to XML converter</w:t>
+      </w:r>
+    </w:p>
+    <w:p>
+      <w:pPr>
+        <w:pStyle w:val="NoSpacing"/>
+      </w:pPr>
+      <w:r>
+        <w:t>Estimated time:</w:t>
+      </w:r>
+      <w:r>
+        <w:t xml:space="preserve"> 6 hours</w:t>
+      </w:r>
+    </w:p>
+    <w:p>
+      <w:pPr>
+        <w:pStyle w:val="NoSpacing"/>
+      </w:pPr>
+      <w:r>
+        <w:t>Assigned to:</w:t>
+      </w:r>
+      <w:r>
+        <w:t xml:space="preserve"> Willem</w:t>
+      </w:r>
+    </w:p>
+    <w:p>
+      <w:pPr>
+        <w:pStyle w:val="NoSpacing"/>
+      </w:pPr>
+    </w:p>
+    <w:p>
+      <w:pPr>
+        <w:pStyle w:val="NoSpacing"/>
+      </w:pPr>
+      <w:r>
+        <w:t xml:space="preserve">6. </w:t>
+      </w:r>
+      <w:r>
+        <w:t>Therapist: Layout GUI</w:t>
+      </w:r>
+    </w:p>
+    <w:p>
+      <w:pPr>
+        <w:pStyle w:val="NoSpacing"/>
+      </w:pPr>
+      <w:r>
+        <w:t>Estimated time:</w:t>
+      </w:r>
+      <w:r>
+        <w:t xml:space="preserve"> 3 hours</w:t>
+      </w:r>
+    </w:p>
+    <w:p>
+      <w:pPr>
+        <w:pStyle w:val="NoSpacing"/>
+      </w:pPr>
+      <w:r>
+        <w:t>Assigned to:</w:t>
+      </w:r>
+      <w:r>
+        <w:t xml:space="preserve"> </w:t>
+      </w:r>
+      <w:proofErr w:type="spellStart"/>
+      <w:r>
+        <w:t>Koos</w:t>
+      </w:r>
+      <w:proofErr w:type="spellEnd"/>
+    </w:p>
+    <w:p>
+      <w:pPr>
+        <w:pStyle w:val="NoSpacing"/>
+      </w:pPr>
+    </w:p>
+    <w:p>
+      <w:pPr>
+        <w:pStyle w:val="NoSpacing"/>
+      </w:pPr>
+      <w:r>
+        <w:t xml:space="preserve">7. </w:t>
+      </w:r>
+      <w:r>
+        <w:t>Therapist: Viewing questionnaire results</w:t>
+      </w:r>
+    </w:p>
+    <w:p>
+      <w:pPr>
+        <w:pStyle w:val="NoSpacing"/>
+      </w:pPr>
+      <w:r>
+        <w:t>Estimated time:</w:t>
+      </w:r>
+      <w:r>
+        <w:t xml:space="preserve"> 4 hours</w:t>
+      </w:r>
+    </w:p>
+    <w:p>
+      <w:pPr>
+        <w:pStyle w:val="NoSpacing"/>
+      </w:pPr>
+      <w:r>
+        <w:t>Assigned to:</w:t>
+      </w:r>
+      <w:r>
+        <w:t xml:space="preserve"> </w:t>
+      </w:r>
+      <w:proofErr w:type="spellStart"/>
+      <w:r>
+        <w:t>Koos</w:t>
+      </w:r>
+      <w:proofErr w:type="spellEnd"/>
+    </w:p>
+    <w:p>
+      <w:pPr>
+        <w:pStyle w:val="NoSpacing"/>
+      </w:pPr>
+    </w:p>
+    <w:p>
+      <w:pPr>
+        <w:pStyle w:val="NoSpacing"/>
+      </w:pPr>
+      <w:r>
+        <w:t xml:space="preserve">8. </w:t>
+      </w:r>
+      <w:r>
+        <w:t>Patient: Avatar in GUI</w:t>
+      </w:r>
+    </w:p>
+    <w:p>
+      <w:pPr>
+        <w:pStyle w:val="NoSpacing"/>
+      </w:pPr>
+      <w:r>
+        <w:t>Estimated time:</w:t>
+      </w:r>
+      <w:r>
+        <w:t xml:space="preserve"> 4 hours</w:t>
+      </w:r>
+    </w:p>
+    <w:p>
+      <w:pPr>
+        <w:pStyle w:val="NoSpacing"/>
+      </w:pPr>
+      <w:r>
+        <w:t>Assigned to:</w:t>
+      </w:r>
+      <w:r>
+        <w:t xml:space="preserve"> Elgar</w:t>
+      </w:r>
+    </w:p>
+    <w:p>
+      <w:pPr>
+        <w:pStyle w:val="NoSpacing"/>
+      </w:pPr>
+    </w:p>
+    <w:p>
+      <w:pPr>
+        <w:pStyle w:val="NoSpacing"/>
+      </w:pPr>
+      <w:r>
+        <w:t xml:space="preserve">9. </w:t>
+      </w:r>
+      <w:r>
+        <w:t>Patient: Reaction avatar to questions</w:t>
+      </w:r>
+    </w:p>
+    <w:p>
+      <w:pPr>
+        <w:pStyle w:val="NoSpacing"/>
+      </w:pPr>
+      <w:r>
+        <w:t>Estimated time:</w:t>
+      </w:r>
+      <w:r>
+        <w:t xml:space="preserve"> 4 hours</w:t>
+      </w:r>
+    </w:p>
+    <w:p>
+      <w:pPr>
+        <w:pStyle w:val="NoSpacing"/>
+      </w:pPr>
+      <w:r>
+        <w:t>Assigned to:</w:t>
+      </w:r>
+      <w:r>
+        <w:t xml:space="preserve"> Hugo</w:t>
+      </w:r>
+    </w:p>
+    <w:p>
+      <w:pPr>
+        <w:pStyle w:val="NoSpacing"/>
+      </w:pPr>
+    </w:p>
+    <w:p>
+      <w:pPr>
+        <w:pStyle w:val="NoSpacing"/>
+      </w:pPr>
+      <w:r>
+        <w:lastRenderedPageBreak/>
+        <w:t>These tasks are optional. These tasks will improve the therapist’s GUI, but are not necessary for the program and will only be performed if we have spare time.</w:t>
+      </w:r>
+    </w:p>
+    <w:p>
+      <w:pPr>
+        <w:pStyle w:val="NoSpacing"/>
+      </w:pPr>
+    </w:p>
+    <w:p>
+      <w:pPr>
+        <w:pStyle w:val="NoSpacing"/>
+        <w:rPr>
+          <w:sz w:val="28"/>
+          <w:szCs w:val="28"/>
+        </w:rPr>
+      </w:pPr>
+      <w:r>
+        <w:rPr>
+          <w:sz w:val="28"/>
+          <w:szCs w:val="28"/>
+        </w:rPr>
+        <w:t>Optional:</w:t>
       </w:r>
     </w:p>
     <w:p>
@@ -46,11 +545,11 @@
         <w:pStyle w:val="NoSpacing"/>
         <w:numPr>
           <w:ilvl w:val="0"/>
-          <w:numId w:val="1"/>
+          <w:numId w:val="2"/>
         </w:numPr>
       </w:pPr>
       <w:r>
-        <w:t>Layout XML</w:t>
+        <w:t>Therapist: List editor</w:t>
       </w:r>
     </w:p>
     <w:p>
@@ -58,11 +557,11 @@
         <w:pStyle w:val="NoSpacing"/>
         <w:numPr>
           <w:ilvl w:val="0"/>
-          <w:numId w:val="1"/>
+          <w:numId w:val="2"/>
         </w:numPr>
       </w:pPr>
       <w:r>
-        <w:t>Patient: Layout GUI</w:t>
+        <w:t>Therapist: Saving XML forms</w:t>
       </w:r>
     </w:p>
     <w:p>
@@ -70,14 +569,11 @@
         <w:pStyle w:val="NoSpacing"/>
         <w:numPr>
           <w:ilvl w:val="0"/>
-          <w:numId w:val="1"/>
+          <w:numId w:val="2"/>
         </w:numPr>
       </w:pPr>
       <w:r>
-        <w:t xml:space="preserve">Patient: </w:t>
-      </w:r>
-      <w:r>
-        <w:t>Loading XML files in GUI</w:t>
+        <w:t>Therapist: Question editor</w:t>
       </w:r>
     </w:p>
     <w:p>
@@ -85,14 +581,11 @@
         <w:pStyle w:val="NoSpacing"/>
         <w:numPr>
           <w:ilvl w:val="0"/>
-          <w:numId w:val="1"/>
+          <w:numId w:val="2"/>
         </w:numPr>
       </w:pPr>
       <w:r>
-        <w:t xml:space="preserve">Patient: </w:t>
-      </w:r>
-      <w:r>
-        <w:t>Saving results in XML</w:t>
+        <w:t>Therapist: Question selector box</w:t>
       </w:r>
     </w:p>
     <w:p>
@@ -100,11 +593,11 @@
         <w:pStyle w:val="NoSpacing"/>
         <w:numPr>
           <w:ilvl w:val="0"/>
-          <w:numId w:val="1"/>
+          <w:numId w:val="2"/>
         </w:numPr>
       </w:pPr>
       <w:r>
-        <w:t>Therapist review: Layout GUI</w:t>
+        <w:t>Therapist: Previous question list</w:t>
       </w:r>
     </w:p>
     <w:p>
@@ -112,14 +605,11 @@
         <w:pStyle w:val="NoSpacing"/>
         <w:numPr>
           <w:ilvl w:val="0"/>
-          <w:numId w:val="1"/>
+          <w:numId w:val="2"/>
         </w:numPr>
       </w:pPr>
       <w:r>
-        <w:t xml:space="preserve">Therapist review: </w:t>
-      </w:r>
-      <w:r>
-        <w:t>Viewing questionnaire results</w:t>
+        <w:t>Therapist: Question tree</w:t>
       </w:r>
     </w:p>
     <w:p>
@@ -127,11 +617,11 @@
         <w:pStyle w:val="NoSpacing"/>
         <w:numPr>
           <w:ilvl w:val="0"/>
-          <w:numId w:val="1"/>
+          <w:numId w:val="2"/>
         </w:numPr>
       </w:pPr>
       <w:r>
-        <w:t>Patient: Avatar in GUI</w:t>
+        <w:t>Therapist: Linking emotions to answers</w:t>
       </w:r>
     </w:p>
     <w:p>
@@ -139,150 +629,29 @@
         <w:pStyle w:val="NoSpacing"/>
         <w:numPr>
           <w:ilvl w:val="0"/>
-          <w:numId w:val="1"/>
+          <w:numId w:val="2"/>
         </w:numPr>
       </w:pPr>
       <w:r>
-        <w:t>Form editor: Layout GUI</w:t>
-      </w:r>
-    </w:p>
-    <w:p>
-      <w:pPr>
-        <w:pStyle w:val="NoSpacing"/>
-        <w:numPr>
-          <w:ilvl w:val="0"/>
-          <w:numId w:val="1"/>
-        </w:numPr>
-      </w:pPr>
-      <w:r>
-        <w:t xml:space="preserve">Form editor: </w:t>
-      </w:r>
-      <w:r>
-        <w:t xml:space="preserve">List </w:t>
-      </w:r>
-      <w:r>
-        <w:t>editor</w:t>
-      </w:r>
-    </w:p>
-    <w:p>
-      <w:pPr>
-        <w:pStyle w:val="NoSpacing"/>
-        <w:numPr>
-          <w:ilvl w:val="0"/>
-          <w:numId w:val="1"/>
-        </w:numPr>
-      </w:pPr>
-      <w:r>
-        <w:t xml:space="preserve">Form editor: </w:t>
-      </w:r>
-      <w:r>
-        <w:t>Saving XML forms</w:t>
-      </w:r>
-    </w:p>
-    <w:p>
-      <w:pPr>
-        <w:pStyle w:val="NoSpacing"/>
-        <w:numPr>
-          <w:ilvl w:val="0"/>
-          <w:numId w:val="1"/>
-        </w:numPr>
-      </w:pPr>
-      <w:r>
-        <w:t xml:space="preserve">Form editor: </w:t>
-      </w:r>
-      <w:r>
-        <w:t>Question editor</w:t>
-      </w:r>
-    </w:p>
-    <w:p>
-      <w:pPr>
-        <w:pStyle w:val="NoSpacing"/>
-        <w:numPr>
-          <w:ilvl w:val="0"/>
-          <w:numId w:val="1"/>
-        </w:numPr>
-      </w:pPr>
-      <w:r>
-        <w:t xml:space="preserve">Form editor: </w:t>
-      </w:r>
-      <w:r>
-        <w:t>Question selector box</w:t>
-      </w:r>
-    </w:p>
-    <w:p>
-      <w:pPr>
-        <w:pStyle w:val="NoSpacing"/>
-        <w:numPr>
-          <w:ilvl w:val="0"/>
-          <w:numId w:val="1"/>
-        </w:numPr>
-      </w:pPr>
-      <w:r>
-        <w:t xml:space="preserve">Form editor: </w:t>
-      </w:r>
-      <w:r>
-        <w:t>Previous question list</w:t>
-      </w:r>
-    </w:p>
-    <w:p>
-      <w:pPr>
-        <w:pStyle w:val="NoSpacing"/>
-        <w:numPr>
-          <w:ilvl w:val="0"/>
-          <w:numId w:val="1"/>
-        </w:numPr>
-      </w:pPr>
-      <w:r>
-        <w:t xml:space="preserve">Form editor: </w:t>
-      </w:r>
-      <w:r>
-        <w:t>Question tree</w:t>
-      </w:r>
-    </w:p>
-    <w:p>
-      <w:pPr>
-        <w:pStyle w:val="NoSpacing"/>
-        <w:numPr>
-          <w:ilvl w:val="0"/>
-          <w:numId w:val="1"/>
-        </w:numPr>
-      </w:pPr>
-      <w:r>
-        <w:t xml:space="preserve">Form editor: </w:t>
-      </w:r>
-      <w:r>
-        <w:t>Linking emotions to answers</w:t>
-      </w:r>
-    </w:p>
-    <w:p>
-      <w:pPr>
-        <w:pStyle w:val="NoSpacing"/>
-        <w:numPr>
-          <w:ilvl w:val="0"/>
-          <w:numId w:val="1"/>
-        </w:numPr>
-      </w:pPr>
-      <w:r>
-        <w:t xml:space="preserve">Patient: </w:t>
-      </w:r>
-      <w:r>
-        <w:t>Reaction avatar to questions</w:t>
-      </w:r>
-    </w:p>
-    <w:p>
-      <w:pPr>
-        <w:pStyle w:val="NoSpacing"/>
-        <w:numPr>
-          <w:ilvl w:val="0"/>
-          <w:numId w:val="1"/>
-        </w:numPr>
-      </w:pPr>
-      <w:r>
-        <w:t xml:space="preserve">Form editor: </w:t>
-      </w:r>
-      <w:r>
-        <w:t>Drag/drop questions</w:t>
-      </w:r>
+        <w:t>Therapist: Drag/drop questions</w:t>
+      </w:r>
+    </w:p>
+    <w:p>
+      <w:pPr>
+        <w:pStyle w:val="NoSpacing"/>
+        <w:ind w:left="360"/>
+      </w:pPr>
+    </w:p>
+    <w:p>
+      <w:pPr>
+        <w:pStyle w:val="NoSpacing"/>
+        <w:jc w:val="right"/>
+      </w:pPr>
+    </w:p>
+    <w:p>
+      <w:pPr>
+        <w:pStyle w:val="NoSpacing"/>
+      </w:pPr>
     </w:p>
     <w:sectPr>
       <w:pgSz w:w="12240" w:h="15840"/>
@@ -297,6 +666,208 @@
 <file path=word/numbering.xml><?xml version="1.0" encoding="utf-8"?>
 <w:numbering xmlns:ve="http://schemas.openxmlformats.org/markup-compatibility/2006" xmlns:o="urn:schemas-microsoft-com:office:office" xmlns:r="http://schemas.openxmlformats.org/officeDocument/2006/relationships" xmlns:m="http://schemas.openxmlformats.org/officeDocument/2006/math" xmlns:v="urn:schemas-microsoft-com:vml" xmlns:wp="http://schemas.openxmlformats.org/drawingml/2006/wordprocessingDrawing" xmlns:w10="urn:schemas-microsoft-com:office:word" xmlns:w="http://schemas.openxmlformats.org/wordprocessingml/2006/main" xmlns:wne="http://schemas.microsoft.com/office/word/2006/wordml">
   <w:abstractNum w:abstractNumId="0">
+    <w:nsid w:val="01CB0286"/>
+    <w:multiLevelType w:val="hybridMultilevel"/>
+    <w:tmpl w:val="D818CE72"/>
+    <w:lvl w:ilvl="0" w:tplc="0409000F">
+      <w:start w:val="1"/>
+      <w:numFmt w:val="decimal"/>
+      <w:lvlText w:val="%1."/>
+      <w:lvlJc w:val="left"/>
+      <w:pPr>
+        <w:ind w:left="720" w:hanging="360"/>
+      </w:pPr>
+      <w:rPr>
+        <w:rFonts w:hint="default"/>
+      </w:rPr>
+    </w:lvl>
+    <w:lvl w:ilvl="1" w:tplc="04090019" w:tentative="1">
+      <w:start w:val="1"/>
+      <w:numFmt w:val="lowerLetter"/>
+      <w:lvlText w:val="%2."/>
+      <w:lvlJc w:val="left"/>
+      <w:pPr>
+        <w:ind w:left="1440" w:hanging="360"/>
+      </w:pPr>
+    </w:lvl>
+    <w:lvl w:ilvl="2" w:tplc="0409001B" w:tentative="1">
+      <w:start w:val="1"/>
+      <w:numFmt w:val="lowerRoman"/>
+      <w:lvlText w:val="%3."/>
+      <w:lvlJc w:val="right"/>
+      <w:pPr>
+        <w:ind w:left="2160" w:hanging="180"/>
+      </w:pPr>
+    </w:lvl>
+    <w:lvl w:ilvl="3" w:tplc="0409000F" w:tentative="1">
+      <w:start w:val="1"/>
+      <w:numFmt w:val="decimal"/>
+      <w:lvlText w:val="%4."/>
+      <w:lvlJc w:val="left"/>
+      <w:pPr>
+        <w:ind w:left="2880" w:hanging="360"/>
+      </w:pPr>
+    </w:lvl>
+    <w:lvl w:ilvl="4" w:tplc="04090019" w:tentative="1">
+      <w:start w:val="1"/>
+      <w:numFmt w:val="lowerLetter"/>
+      <w:lvlText w:val="%5."/>
+      <w:lvlJc w:val="left"/>
+      <w:pPr>
+        <w:ind w:left="3600" w:hanging="360"/>
+      </w:pPr>
+    </w:lvl>
+    <w:lvl w:ilvl="5" w:tplc="0409001B" w:tentative="1">
+      <w:start w:val="1"/>
+      <w:numFmt w:val="lowerRoman"/>
+      <w:lvlText w:val="%6."/>
+      <w:lvlJc w:val="right"/>
+      <w:pPr>
+        <w:ind w:left="4320" w:hanging="180"/>
+      </w:pPr>
+    </w:lvl>
+    <w:lvl w:ilvl="6" w:tplc="0409000F" w:tentative="1">
+      <w:start w:val="1"/>
+      <w:numFmt w:val="decimal"/>
+      <w:lvlText w:val="%7."/>
+      <w:lvlJc w:val="left"/>
+      <w:pPr>
+        <w:ind w:left="5040" w:hanging="360"/>
+      </w:pPr>
+    </w:lvl>
+    <w:lvl w:ilvl="7" w:tplc="04090019" w:tentative="1">
+      <w:start w:val="1"/>
+      <w:numFmt w:val="lowerLetter"/>
+      <w:lvlText w:val="%8."/>
+      <w:lvlJc w:val="left"/>
+      <w:pPr>
+        <w:ind w:left="5760" w:hanging="360"/>
+      </w:pPr>
+    </w:lvl>
+    <w:lvl w:ilvl="8" w:tplc="0409001B" w:tentative="1">
+      <w:start w:val="1"/>
+      <w:numFmt w:val="lowerRoman"/>
+      <w:lvlText w:val="%9."/>
+      <w:lvlJc w:val="right"/>
+      <w:pPr>
+        <w:ind w:left="6480" w:hanging="180"/>
+      </w:pPr>
+    </w:lvl>
+  </w:abstractNum>
+  <w:abstractNum w:abstractNumId="1">
+    <w:nsid w:val="135E21D9"/>
+    <w:multiLevelType w:val="hybridMultilevel"/>
+    <w:tmpl w:val="D0E0A314"/>
+    <w:lvl w:ilvl="0" w:tplc="181C54E2">
+      <w:start w:val="1"/>
+      <w:numFmt w:val="bullet"/>
+      <w:lvlText w:val="-"/>
+      <w:lvlJc w:val="left"/>
+      <w:pPr>
+        <w:ind w:left="720" w:hanging="360"/>
+      </w:pPr>
+      <w:rPr>
+        <w:rFonts w:ascii="Calibri" w:eastAsiaTheme="minorHAnsi" w:hAnsi="Calibri" w:cs="Calibri" w:hint="default"/>
+      </w:rPr>
+    </w:lvl>
+    <w:lvl w:ilvl="1" w:tplc="04090003" w:tentative="1">
+      <w:start w:val="1"/>
+      <w:numFmt w:val="bullet"/>
+      <w:lvlText w:val="o"/>
+      <w:lvlJc w:val="left"/>
+      <w:pPr>
+        <w:ind w:left="1440" w:hanging="360"/>
+      </w:pPr>
+      <w:rPr>
+        <w:rFonts w:ascii="Courier New" w:hAnsi="Courier New" w:cs="Courier New" w:hint="default"/>
+      </w:rPr>
+    </w:lvl>
+    <w:lvl w:ilvl="2" w:tplc="04090005" w:tentative="1">
+      <w:start w:val="1"/>
+      <w:numFmt w:val="bullet"/>
+      <w:lvlText w:val=""/>
+      <w:lvlJc w:val="left"/>
+      <w:pPr>
+        <w:ind w:left="2160" w:hanging="360"/>
+      </w:pPr>
+      <w:rPr>
+        <w:rFonts w:ascii="Wingdings" w:hAnsi="Wingdings" w:hint="default"/>
+      </w:rPr>
+    </w:lvl>
+    <w:lvl w:ilvl="3" w:tplc="04090001" w:tentative="1">
+      <w:start w:val="1"/>
+      <w:numFmt w:val="bullet"/>
+      <w:lvlText w:val=""/>
+      <w:lvlJc w:val="left"/>
+      <w:pPr>
+        <w:ind w:left="2880" w:hanging="360"/>
+      </w:pPr>
+      <w:rPr>
+        <w:rFonts w:ascii="Symbol" w:hAnsi="Symbol" w:hint="default"/>
+      </w:rPr>
+    </w:lvl>
+    <w:lvl w:ilvl="4" w:tplc="04090003" w:tentative="1">
+      <w:start w:val="1"/>
+      <w:numFmt w:val="bullet"/>
+      <w:lvlText w:val="o"/>
+      <w:lvlJc w:val="left"/>
+      <w:pPr>
+        <w:ind w:left="3600" w:hanging="360"/>
+      </w:pPr>
+      <w:rPr>
+        <w:rFonts w:ascii="Courier New" w:hAnsi="Courier New" w:cs="Courier New" w:hint="default"/>
+      </w:rPr>
+    </w:lvl>
+    <w:lvl w:ilvl="5" w:tplc="04090005" w:tentative="1">
+      <w:start w:val="1"/>
+      <w:numFmt w:val="bullet"/>
+      <w:lvlText w:val=""/>
+      <w:lvlJc w:val="left"/>
+      <w:pPr>
+        <w:ind w:left="4320" w:hanging="360"/>
+      </w:pPr>
+      <w:rPr>
+        <w:rFonts w:ascii="Wingdings" w:hAnsi="Wingdings" w:hint="default"/>
+      </w:rPr>
+    </w:lvl>
+    <w:lvl w:ilvl="6" w:tplc="04090001" w:tentative="1">
+      <w:start w:val="1"/>
+      <w:numFmt w:val="bullet"/>
+      <w:lvlText w:val=""/>
+      <w:lvlJc w:val="left"/>
+      <w:pPr>
+        <w:ind w:left="5040" w:hanging="360"/>
+      </w:pPr>
+      <w:rPr>
+        <w:rFonts w:ascii="Symbol" w:hAnsi="Symbol" w:hint="default"/>
+      </w:rPr>
+    </w:lvl>
+    <w:lvl w:ilvl="7" w:tplc="04090003" w:tentative="1">
+      <w:start w:val="1"/>
+      <w:numFmt w:val="bullet"/>
+      <w:lvlText w:val="o"/>
+      <w:lvlJc w:val="left"/>
+      <w:pPr>
+        <w:ind w:left="5760" w:hanging="360"/>
+      </w:pPr>
+      <w:rPr>
+        <w:rFonts w:ascii="Courier New" w:hAnsi="Courier New" w:cs="Courier New" w:hint="default"/>
+      </w:rPr>
+    </w:lvl>
+    <w:lvl w:ilvl="8" w:tplc="04090005" w:tentative="1">
+      <w:start w:val="1"/>
+      <w:numFmt w:val="bullet"/>
+      <w:lvlText w:val=""/>
+      <w:lvlJc w:val="left"/>
+      <w:pPr>
+        <w:ind w:left="6480" w:hanging="360"/>
+      </w:pPr>
+      <w:rPr>
+        <w:rFonts w:ascii="Wingdings" w:hAnsi="Wingdings" w:hint="default"/>
+      </w:rPr>
+    </w:lvl>
+  </w:abstractNum>
+  <w:abstractNum w:abstractNumId="2">
     <w:nsid w:val="419B193B"/>
     <w:multiLevelType w:val="hybridMultilevel"/>
     <w:tmpl w:val="4C34E1C8"/>
@@ -385,7 +956,220 @@
       </w:pPr>
     </w:lvl>
   </w:abstractNum>
+  <w:abstractNum w:abstractNumId="3">
+    <w:nsid w:val="557A697F"/>
+    <w:multiLevelType w:val="hybridMultilevel"/>
+    <w:tmpl w:val="5028854E"/>
+    <w:lvl w:ilvl="0" w:tplc="0AB2CBCE">
+      <w:numFmt w:val="bullet"/>
+      <w:lvlText w:val="-"/>
+      <w:lvlJc w:val="left"/>
+      <w:pPr>
+        <w:ind w:left="720" w:hanging="360"/>
+      </w:pPr>
+      <w:rPr>
+        <w:rFonts w:ascii="Calibri" w:eastAsiaTheme="minorHAnsi" w:hAnsi="Calibri" w:cs="Calibri" w:hint="default"/>
+      </w:rPr>
+    </w:lvl>
+    <w:lvl w:ilvl="1" w:tplc="04090003" w:tentative="1">
+      <w:start w:val="1"/>
+      <w:numFmt w:val="bullet"/>
+      <w:lvlText w:val="o"/>
+      <w:lvlJc w:val="left"/>
+      <w:pPr>
+        <w:ind w:left="1440" w:hanging="360"/>
+      </w:pPr>
+      <w:rPr>
+        <w:rFonts w:ascii="Courier New" w:hAnsi="Courier New" w:cs="Courier New" w:hint="default"/>
+      </w:rPr>
+    </w:lvl>
+    <w:lvl w:ilvl="2" w:tplc="04090005" w:tentative="1">
+      <w:start w:val="1"/>
+      <w:numFmt w:val="bullet"/>
+      <w:lvlText w:val=""/>
+      <w:lvlJc w:val="left"/>
+      <w:pPr>
+        <w:ind w:left="2160" w:hanging="360"/>
+      </w:pPr>
+      <w:rPr>
+        <w:rFonts w:ascii="Wingdings" w:hAnsi="Wingdings" w:hint="default"/>
+      </w:rPr>
+    </w:lvl>
+    <w:lvl w:ilvl="3" w:tplc="04090001" w:tentative="1">
+      <w:start w:val="1"/>
+      <w:numFmt w:val="bullet"/>
+      <w:lvlText w:val=""/>
+      <w:lvlJc w:val="left"/>
+      <w:pPr>
+        <w:ind w:left="2880" w:hanging="360"/>
+      </w:pPr>
+      <w:rPr>
+        <w:rFonts w:ascii="Symbol" w:hAnsi="Symbol" w:hint="default"/>
+      </w:rPr>
+    </w:lvl>
+    <w:lvl w:ilvl="4" w:tplc="04090003" w:tentative="1">
+      <w:start w:val="1"/>
+      <w:numFmt w:val="bullet"/>
+      <w:lvlText w:val="o"/>
+      <w:lvlJc w:val="left"/>
+      <w:pPr>
+        <w:ind w:left="3600" w:hanging="360"/>
+      </w:pPr>
+      <w:rPr>
+        <w:rFonts w:ascii="Courier New" w:hAnsi="Courier New" w:cs="Courier New" w:hint="default"/>
+      </w:rPr>
+    </w:lvl>
+    <w:lvl w:ilvl="5" w:tplc="04090005" w:tentative="1">
+      <w:start w:val="1"/>
+      <w:numFmt w:val="bullet"/>
+      <w:lvlText w:val=""/>
+      <w:lvlJc w:val="left"/>
+      <w:pPr>
+        <w:ind w:left="4320" w:hanging="360"/>
+      </w:pPr>
+      <w:rPr>
+        <w:rFonts w:ascii="Wingdings" w:hAnsi="Wingdings" w:hint="default"/>
+      </w:rPr>
+    </w:lvl>
+    <w:lvl w:ilvl="6" w:tplc="04090001" w:tentative="1">
+      <w:start w:val="1"/>
+      <w:numFmt w:val="bullet"/>
+      <w:lvlText w:val=""/>
+      <w:lvlJc w:val="left"/>
+      <w:pPr>
+        <w:ind w:left="5040" w:hanging="360"/>
+      </w:pPr>
+      <w:rPr>
+        <w:rFonts w:ascii="Symbol" w:hAnsi="Symbol" w:hint="default"/>
+      </w:rPr>
+    </w:lvl>
+    <w:lvl w:ilvl="7" w:tplc="04090003" w:tentative="1">
+      <w:start w:val="1"/>
+      <w:numFmt w:val="bullet"/>
+      <w:lvlText w:val="o"/>
+      <w:lvlJc w:val="left"/>
+      <w:pPr>
+        <w:ind w:left="5760" w:hanging="360"/>
+      </w:pPr>
+      <w:rPr>
+        <w:rFonts w:ascii="Courier New" w:hAnsi="Courier New" w:cs="Courier New" w:hint="default"/>
+      </w:rPr>
+    </w:lvl>
+    <w:lvl w:ilvl="8" w:tplc="04090005" w:tentative="1">
+      <w:start w:val="1"/>
+      <w:numFmt w:val="bullet"/>
+      <w:lvlText w:val=""/>
+      <w:lvlJc w:val="left"/>
+      <w:pPr>
+        <w:ind w:left="6480" w:hanging="360"/>
+      </w:pPr>
+      <w:rPr>
+        <w:rFonts w:ascii="Wingdings" w:hAnsi="Wingdings" w:hint="default"/>
+      </w:rPr>
+    </w:lvl>
+  </w:abstractNum>
+  <w:abstractNum w:abstractNumId="4">
+    <w:nsid w:val="6D24560F"/>
+    <w:multiLevelType w:val="hybridMultilevel"/>
+    <w:tmpl w:val="4C34E1C8"/>
+    <w:lvl w:ilvl="0" w:tplc="0409000F">
+      <w:start w:val="1"/>
+      <w:numFmt w:val="decimal"/>
+      <w:lvlText w:val="%1."/>
+      <w:lvlJc w:val="left"/>
+      <w:pPr>
+        <w:ind w:left="720" w:hanging="360"/>
+      </w:pPr>
+      <w:rPr>
+        <w:rFonts w:hint="default"/>
+      </w:rPr>
+    </w:lvl>
+    <w:lvl w:ilvl="1" w:tplc="04090019" w:tentative="1">
+      <w:start w:val="1"/>
+      <w:numFmt w:val="lowerLetter"/>
+      <w:lvlText w:val="%2."/>
+      <w:lvlJc w:val="left"/>
+      <w:pPr>
+        <w:ind w:left="1440" w:hanging="360"/>
+      </w:pPr>
+    </w:lvl>
+    <w:lvl w:ilvl="2" w:tplc="0409001B" w:tentative="1">
+      <w:start w:val="1"/>
+      <w:numFmt w:val="lowerRoman"/>
+      <w:lvlText w:val="%3."/>
+      <w:lvlJc w:val="right"/>
+      <w:pPr>
+        <w:ind w:left="2160" w:hanging="180"/>
+      </w:pPr>
+    </w:lvl>
+    <w:lvl w:ilvl="3" w:tplc="0409000F" w:tentative="1">
+      <w:start w:val="1"/>
+      <w:numFmt w:val="decimal"/>
+      <w:lvlText w:val="%4."/>
+      <w:lvlJc w:val="left"/>
+      <w:pPr>
+        <w:ind w:left="2880" w:hanging="360"/>
+      </w:pPr>
+    </w:lvl>
+    <w:lvl w:ilvl="4" w:tplc="04090019" w:tentative="1">
+      <w:start w:val="1"/>
+      <w:numFmt w:val="lowerLetter"/>
+      <w:lvlText w:val="%5."/>
+      <w:lvlJc w:val="left"/>
+      <w:pPr>
+        <w:ind w:left="3600" w:hanging="360"/>
+      </w:pPr>
+    </w:lvl>
+    <w:lvl w:ilvl="5" w:tplc="0409001B" w:tentative="1">
+      <w:start w:val="1"/>
+      <w:numFmt w:val="lowerRoman"/>
+      <w:lvlText w:val="%6."/>
+      <w:lvlJc w:val="right"/>
+      <w:pPr>
+        <w:ind w:left="4320" w:hanging="180"/>
+      </w:pPr>
+    </w:lvl>
+    <w:lvl w:ilvl="6" w:tplc="0409000F" w:tentative="1">
+      <w:start w:val="1"/>
+      <w:numFmt w:val="decimal"/>
+      <w:lvlText w:val="%7."/>
+      <w:lvlJc w:val="left"/>
+      <w:pPr>
+        <w:ind w:left="5040" w:hanging="360"/>
+      </w:pPr>
+    </w:lvl>
+    <w:lvl w:ilvl="7" w:tplc="04090019" w:tentative="1">
+      <w:start w:val="1"/>
+      <w:numFmt w:val="lowerLetter"/>
+      <w:lvlText w:val="%8."/>
+      <w:lvlJc w:val="left"/>
+      <w:pPr>
+        <w:ind w:left="5760" w:hanging="360"/>
+      </w:pPr>
+    </w:lvl>
+    <w:lvl w:ilvl="8" w:tplc="0409001B" w:tentative="1">
+      <w:start w:val="1"/>
+      <w:numFmt w:val="lowerRoman"/>
+      <w:lvlText w:val="%9."/>
+      <w:lvlJc w:val="right"/>
+      <w:pPr>
+        <w:ind w:left="6480" w:hanging="180"/>
+      </w:pPr>
+    </w:lvl>
+  </w:abstractNum>
   <w:num w:numId="1">
+    <w:abstractNumId w:val="2"/>
+  </w:num>
+  <w:num w:numId="2">
+    <w:abstractNumId w:val="4"/>
+  </w:num>
+  <w:num w:numId="3">
+    <w:abstractNumId w:val="3"/>
+  </w:num>
+  <w:num w:numId="4">
+    <w:abstractNumId w:val="1"/>
+  </w:num>
+  <w:num w:numId="5">
     <w:abstractNumId w:val="0"/>
   </w:num>
 </w:numbering>

</xml_diff>